<commit_message>
Test Cases and User Manual Added
</commit_message>
<xml_diff>
--- a/Software Requirements Specification(SRS).docx
+++ b/Software Requirements Specification(SRS).docx
@@ -1158,6 +1158,14 @@
                 <w:szCs w:val="24"/>
               </w:rPr>
             </w:pPr>
+            <w:r>
+              <w:rPr>
+                <w:color w:val="000000" w:themeColor="text1"/>
+                <w:sz w:val="24"/>
+                <w:szCs w:val="24"/>
+              </w:rPr>
+              <w:t>22-1-2015</w:t>
+            </w:r>
           </w:p>
         </w:tc>
         <w:tc>
@@ -1186,6 +1194,14 @@
                 <w:szCs w:val="24"/>
               </w:rPr>
             </w:pPr>
+            <w:r>
+              <w:rPr>
+                <w:color w:val="000000" w:themeColor="text1"/>
+                <w:sz w:val="24"/>
+                <w:szCs w:val="24"/>
+              </w:rPr>
+              <w:t>1.1</w:t>
+            </w:r>
           </w:p>
         </w:tc>
         <w:tc>
@@ -1214,6 +1230,32 @@
                 <w:szCs w:val="24"/>
               </w:rPr>
             </w:pPr>
+            <w:r>
+              <w:rPr>
+                <w:color w:val="000000" w:themeColor="text1"/>
+                <w:sz w:val="24"/>
+                <w:szCs w:val="24"/>
+              </w:rPr>
+              <w:t xml:space="preserve">Aishwary </w:t>
+            </w:r>
+          </w:p>
+          <w:p>
+            <w:pPr>
+              <w:spacing w:after="240" w:line="480" w:lineRule="auto"/>
+              <w:rPr>
+                <w:color w:val="000000" w:themeColor="text1"/>
+                <w:sz w:val="24"/>
+                <w:szCs w:val="24"/>
+              </w:rPr>
+            </w:pPr>
+            <w:r>
+              <w:rPr>
+                <w:color w:val="000000" w:themeColor="text1"/>
+                <w:sz w:val="24"/>
+                <w:szCs w:val="24"/>
+              </w:rPr>
+              <w:t>Sarthak</w:t>
+            </w:r>
           </w:p>
         </w:tc>
         <w:tc>
@@ -1242,6 +1284,14 @@
                 <w:szCs w:val="24"/>
               </w:rPr>
             </w:pPr>
+            <w:r>
+              <w:rPr>
+                <w:color w:val="000000" w:themeColor="text1"/>
+                <w:sz w:val="24"/>
+                <w:szCs w:val="24"/>
+              </w:rPr>
+              <w:t>First version</w:t>
+            </w:r>
           </w:p>
         </w:tc>
       </w:tr>
@@ -1275,6 +1325,14 @@
                 <w:szCs w:val="24"/>
               </w:rPr>
             </w:pPr>
+            <w:r>
+              <w:rPr>
+                <w:color w:val="000000" w:themeColor="text1"/>
+                <w:sz w:val="24"/>
+                <w:szCs w:val="24"/>
+              </w:rPr>
+              <w:t>10-4-2015</w:t>
+            </w:r>
           </w:p>
         </w:tc>
         <w:tc>
@@ -1303,6 +1361,14 @@
                 <w:szCs w:val="24"/>
               </w:rPr>
             </w:pPr>
+            <w:r>
+              <w:rPr>
+                <w:color w:val="000000" w:themeColor="text1"/>
+                <w:sz w:val="24"/>
+                <w:szCs w:val="24"/>
+              </w:rPr>
+              <w:t>1.2</w:t>
+            </w:r>
           </w:p>
         </w:tc>
         <w:tc>
@@ -1331,6 +1397,32 @@
                 <w:szCs w:val="24"/>
               </w:rPr>
             </w:pPr>
+            <w:r>
+              <w:rPr>
+                <w:color w:val="000000" w:themeColor="text1"/>
+                <w:sz w:val="24"/>
+                <w:szCs w:val="24"/>
+              </w:rPr>
+              <w:t>Digvijay</w:t>
+            </w:r>
+          </w:p>
+          <w:p>
+            <w:pPr>
+              <w:spacing w:after="240" w:line="480" w:lineRule="auto"/>
+              <w:rPr>
+                <w:color w:val="000000" w:themeColor="text1"/>
+                <w:sz w:val="24"/>
+                <w:szCs w:val="24"/>
+              </w:rPr>
+            </w:pPr>
+            <w:r>
+              <w:rPr>
+                <w:color w:val="000000" w:themeColor="text1"/>
+                <w:sz w:val="24"/>
+                <w:szCs w:val="24"/>
+              </w:rPr>
+              <w:t>Sharang</w:t>
+            </w:r>
           </w:p>
         </w:tc>
         <w:tc>
@@ -1359,6 +1451,14 @@
                 <w:szCs w:val="24"/>
               </w:rPr>
             </w:pPr>
+            <w:r>
+              <w:rPr>
+                <w:color w:val="000000" w:themeColor="text1"/>
+                <w:sz w:val="24"/>
+                <w:szCs w:val="24"/>
+              </w:rPr>
+              <w:t>Second revision</w:t>
+            </w:r>
           </w:p>
         </w:tc>
       </w:tr>
@@ -5198,70 +5298,13 @@
     </w:p>
     <w:p>
       <w:pPr>
-        <w:pStyle w:val="ListParagraph"/>
-        <w:numPr>
-          <w:ilvl w:val="0"/>
-          <w:numId w:val="11"/>
-        </w:numPr>
         <w:spacing w:after="240" w:line="480" w:lineRule="auto"/>
-        <w:jc w:val="both"/>
-        <w:rPr>
-          <w:rFonts w:ascii="Times New Roman" w:hAnsi="Times New Roman" w:cs="Times New Roman"/>
-          <w:color w:val="000000" w:themeColor="text1"/>
-        </w:rPr>
-      </w:pPr>
-      <w:r>
-        <w:rPr>
-          <w:rFonts w:ascii="Times New Roman" w:hAnsi="Times New Roman" w:cs="Times New Roman"/>
-          <w:color w:val="000000" w:themeColor="text1"/>
-        </w:rPr>
-        <w:t>Calendar API</w:t>
-      </w:r>
-    </w:p>
-    <w:p>
-      <w:pPr>
-        <w:pStyle w:val="ListParagraph"/>
-        <w:numPr>
-          <w:ilvl w:val="0"/>
-          <w:numId w:val="11"/>
-        </w:numPr>
-        <w:spacing w:after="240" w:line="480" w:lineRule="auto"/>
-        <w:jc w:val="both"/>
-        <w:rPr>
-          <w:rFonts w:ascii="Times New Roman" w:hAnsi="Times New Roman" w:cs="Times New Roman"/>
-          <w:color w:val="000000" w:themeColor="text1"/>
-        </w:rPr>
-      </w:pPr>
-      <w:r>
-        <w:rPr>
-          <w:rFonts w:ascii="Times New Roman" w:hAnsi="Times New Roman" w:cs="Times New Roman"/>
-          <w:color w:val="000000" w:themeColor="text1"/>
-        </w:rPr>
-        <w:lastRenderedPageBreak/>
-        <w:t>Google Calendar API</w:t>
-      </w:r>
-    </w:p>
-    <w:p>
-      <w:pPr>
-        <w:pStyle w:val="ListParagraph"/>
-        <w:numPr>
-          <w:ilvl w:val="0"/>
-          <w:numId w:val="11"/>
-        </w:numPr>
-        <w:spacing w:after="240" w:line="480" w:lineRule="auto"/>
-        <w:jc w:val="both"/>
-        <w:rPr>
-          <w:rFonts w:ascii="Times New Roman" w:hAnsi="Times New Roman" w:cs="Times New Roman"/>
-          <w:color w:val="000000" w:themeColor="text1"/>
-        </w:rPr>
-      </w:pPr>
-      <w:r>
-        <w:rPr>
-          <w:rFonts w:ascii="Times New Roman" w:hAnsi="Times New Roman" w:cs="Times New Roman"/>
-          <w:color w:val="000000" w:themeColor="text1"/>
-        </w:rPr>
-        <w:t>Facebook Calendar API</w:t>
-      </w:r>
+        <w:ind w:left="360"/>
+        <w:jc w:val="both"/>
+        <w:rPr>
+          <w:color w:val="000000" w:themeColor="text1"/>
+        </w:rPr>
+      </w:pPr>
     </w:p>
     <w:p>
       <w:pPr>
@@ -5583,26 +5626,26 @@
           <w:sz w:val="24"/>
           <w:szCs w:val="24"/>
         </w:rPr>
+        <w:t>3.2.1.3 Processing</w:t>
+      </w:r>
+    </w:p>
+    <w:p>
+      <w:pPr>
+        <w:spacing w:after="240" w:line="480" w:lineRule="auto"/>
+        <w:jc w:val="both"/>
+        <w:rPr>
+          <w:color w:val="000000" w:themeColor="text1"/>
+          <w:sz w:val="24"/>
+          <w:szCs w:val="24"/>
+        </w:rPr>
+      </w:pPr>
+      <w:r>
+        <w:rPr>
+          <w:color w:val="000000" w:themeColor="text1"/>
+          <w:sz w:val="24"/>
+          <w:szCs w:val="24"/>
+        </w:rPr>
         <w:lastRenderedPageBreak/>
-        <w:t>3.2.1.3 Processing</w:t>
-      </w:r>
-    </w:p>
-    <w:p>
-      <w:pPr>
-        <w:spacing w:after="240" w:line="480" w:lineRule="auto"/>
-        <w:jc w:val="both"/>
-        <w:rPr>
-          <w:color w:val="000000" w:themeColor="text1"/>
-          <w:sz w:val="24"/>
-          <w:szCs w:val="24"/>
-        </w:rPr>
-      </w:pPr>
-      <w:r>
-        <w:rPr>
-          <w:color w:val="000000" w:themeColor="text1"/>
-          <w:sz w:val="24"/>
-          <w:szCs w:val="24"/>
-        </w:rPr>
         <w:t>Extraction of the required details from the calendar.</w:t>
       </w:r>
     </w:p>
@@ -6038,7 +6081,15 @@
           <w:sz w:val="24"/>
           <w:szCs w:val="24"/>
         </w:rPr>
-        <w:t>The software should never disclose any personal information of the user, and should collect no personal information from its own users.</w:t>
+        <w:t>The software should never disclose any personal information of the user</w:t>
+      </w:r>
+      <w:r>
+        <w:rPr>
+          <w:color w:val="000000" w:themeColor="text1"/>
+          <w:sz w:val="24"/>
+          <w:szCs w:val="24"/>
+        </w:rPr>
+        <w:t>.</w:t>
       </w:r>
     </w:p>
     <w:p>
@@ -6111,6 +6162,7 @@
           <w:sz w:val="24"/>
           <w:szCs w:val="24"/>
         </w:rPr>
+        <w:lastRenderedPageBreak/>
         <w:t>3.4.6 Portability</w:t>
       </w:r>
     </w:p>
@@ -6284,7 +6336,35 @@
           <w:color w:val="000000" w:themeColor="text1"/>
           <w:szCs w:val="24"/>
         </w:rPr>
-        <w:t>The application requires access to Calendar and Wi-Fi Connection Information. It also requires Device ID and Call Information and Contactsto handle the exceptional contacts.</w:t>
+        <w:t xml:space="preserve">The application </w:t>
+      </w:r>
+      <w:r>
+        <w:rPr>
+          <w:color w:val="000000" w:themeColor="text1"/>
+          <w:szCs w:val="24"/>
+        </w:rPr>
+        <w:t xml:space="preserve">requires access </w:t>
+      </w:r>
+      <w:r>
+        <w:rPr>
+          <w:color w:val="000000" w:themeColor="text1"/>
+          <w:szCs w:val="24"/>
+        </w:rPr>
+        <w:t>Wi-Fi Connection Information. It also requires Device ID and Call Information and Contacts</w:t>
+      </w:r>
+      <w:r>
+        <w:rPr>
+          <w:color w:val="000000" w:themeColor="text1"/>
+          <w:szCs w:val="24"/>
+        </w:rPr>
+        <w:t xml:space="preserve"> </w:t>
+      </w:r>
+      <w:r>
+        <w:rPr>
+          <w:color w:val="000000" w:themeColor="text1"/>
+          <w:szCs w:val="24"/>
+        </w:rPr>
+        <w:t>to handle the exceptional contacts.</w:t>
       </w:r>
     </w:p>
     <w:sectPr>
@@ -8969,7 +9049,7 @@
   <a:extraClrSchemeLst/>
   <a:extLst>
     <a:ext uri="{05A4C25C-085E-4340-85A3-A5531E510DB2}">
-      <thm15:themeFamily xmlns:thm15="http://schemas.microsoft.com/office/thememl/2012/main" xmlns="" name="Office Theme" id="{62F939B6-93AF-4DB8-9C6B-D6C7DFDC589F}" vid="{4A3C46E8-61CC-4603-A589-7422A47A8E4A}"/>
+      <thm15:themeFamily xmlns="" xmlns:thm15="http://schemas.microsoft.com/office/thememl/2012/main" name="Office Theme" id="{62F939B6-93AF-4DB8-9C6B-D6C7DFDC589F}" vid="{4A3C46E8-61CC-4603-A589-7422A47A8E4A}"/>
     </a:ext>
   </a:extLst>
 </a:theme>

</xml_diff>